<commit_message>
Updated API for category table
</commit_message>
<xml_diff>
--- a/Restaurant DataModel.docx
+++ b/Restaurant DataModel.docx
@@ -196,7 +196,13 @@
               <w:rPr>
                 <w:rFonts w:ascii="Roboto Mono" w:hAnsi="Roboto Mono"/>
               </w:rPr>
-              <w:t>Category(ENUM/String)</w:t>
+              <w:t>Category</w:t>
+            </w:r>
+            <w:r>
+              <w:rPr>
+                <w:rFonts w:ascii="Roboto Mono" w:hAnsi="Roboto Mono"/>
+              </w:rPr>
+              <w:t>ID(Foreign Key)</w:t>
             </w:r>
           </w:p>
         </w:tc>
@@ -695,21 +701,7 @@
               <w:rPr>
                 <w:rFonts w:ascii="Roboto Mono" w:hAnsi="Roboto Mono"/>
               </w:rPr>
-              <w:t>Validity Period(</w:t>
-            </w:r>
-            <w:proofErr w:type="spellStart"/>
-            <w:r>
-              <w:rPr>
-                <w:rFonts w:ascii="Roboto Mono" w:hAnsi="Roboto Mono"/>
-              </w:rPr>
-              <w:t>Nullable,DateTime</w:t>
-            </w:r>
-            <w:proofErr w:type="spellEnd"/>
-            <w:r>
-              <w:rPr>
-                <w:rFonts w:ascii="Roboto Mono" w:hAnsi="Roboto Mono"/>
-              </w:rPr>
-              <w:t>)</w:t>
+              <w:t>Validity Period(Nullable,DateTime)</w:t>
             </w:r>
           </w:p>
         </w:tc>
@@ -728,7 +720,6 @@
                 <w:rFonts w:ascii="Roboto Mono" w:hAnsi="Roboto Mono"/>
               </w:rPr>
             </w:pPr>
-            <w:proofErr w:type="spellStart"/>
             <w:r>
               <w:rPr>
                 <w:rFonts w:ascii="Roboto Mono" w:hAnsi="Roboto Mono"/>
@@ -741,7 +732,6 @@
               </w:rPr>
               <w:t>Range</w:t>
             </w:r>
-            <w:proofErr w:type="spellEnd"/>
             <w:r>
               <w:rPr>
                 <w:rFonts w:ascii="Roboto Mono" w:hAnsi="Roboto Mono"/>
@@ -803,18 +793,8 @@
                 <w:b/>
                 <w:bCs/>
               </w:rPr>
-              <w:t xml:space="preserve">   </w:t>
-            </w:r>
-            <w:proofErr w:type="spellStart"/>
-            <w:r>
-              <w:rPr>
-                <w:rFonts w:ascii="Roboto Mono" w:hAnsi="Roboto Mono"/>
-                <w:b/>
-                <w:bCs/>
-              </w:rPr>
-              <w:t>Menu_Dishes</w:t>
-            </w:r>
-            <w:proofErr w:type="spellEnd"/>
+              <w:t xml:space="preserve">   Menu_Dishes</w:t>
+            </w:r>
           </w:p>
         </w:tc>
       </w:tr>
@@ -896,19 +876,11 @@
                 </mc:Fallback>
               </mc:AlternateContent>
             </w:r>
-            <w:proofErr w:type="spellStart"/>
-            <w:r>
-              <w:rPr>
-                <w:rFonts w:ascii="Roboto Mono" w:hAnsi="Roboto Mono"/>
-              </w:rPr>
-              <w:t>MenuID</w:t>
-            </w:r>
-            <w:proofErr w:type="spellEnd"/>
-            <w:r>
-              <w:rPr>
-                <w:rFonts w:ascii="Roboto Mono" w:hAnsi="Roboto Mono"/>
-              </w:rPr>
-              <w:t>(Foreign Key)</w:t>
+            <w:r>
+              <w:rPr>
+                <w:rFonts w:ascii="Roboto Mono" w:hAnsi="Roboto Mono"/>
+              </w:rPr>
+              <w:t>MenuID(Foreign Key)</w:t>
             </w:r>
           </w:p>
         </w:tc>
@@ -927,19 +899,11 @@
                 <w:rFonts w:ascii="Roboto Mono" w:hAnsi="Roboto Mono"/>
               </w:rPr>
             </w:pPr>
-            <w:proofErr w:type="spellStart"/>
-            <w:r>
-              <w:rPr>
-                <w:rFonts w:ascii="Roboto Mono" w:hAnsi="Roboto Mono"/>
-              </w:rPr>
-              <w:t>DisheshID</w:t>
-            </w:r>
-            <w:proofErr w:type="spellEnd"/>
-            <w:r>
-              <w:rPr>
-                <w:rFonts w:ascii="Roboto Mono" w:hAnsi="Roboto Mono"/>
-              </w:rPr>
-              <w:t>(FK)</w:t>
+            <w:r>
+              <w:rPr>
+                <w:rFonts w:ascii="Roboto Mono" w:hAnsi="Roboto Mono"/>
+              </w:rPr>
+              <w:t>DisheshID(FK)</w:t>
             </w:r>
           </w:p>
         </w:tc>
@@ -1260,6 +1224,90 @@
         </w:tabs>
       </w:pPr>
     </w:p>
+    <w:tbl>
+      <w:tblPr>
+        <w:tblStyle w:val="TableGrid"/>
+        <w:tblpPr w:leftFromText="180" w:rightFromText="180" w:vertAnchor="text" w:horzAnchor="page" w:tblpX="5545" w:tblpY="207"/>
+        <w:tblW w:w="0" w:type="auto"/>
+        <w:tblLook w:val="04A0" w:firstRow="1" w:lastRow="0" w:firstColumn="1" w:lastColumn="0" w:noHBand="0" w:noVBand="1"/>
+      </w:tblPr>
+      <w:tblGrid>
+        <w:gridCol w:w="2610"/>
+      </w:tblGrid>
+      <w:tr>
+        <w:trPr>
+          <w:trHeight w:val="348"/>
+        </w:trPr>
+        <w:tc>
+          <w:tcPr>
+            <w:tcW w:w="2610" w:type="dxa"/>
+          </w:tcPr>
+          <w:p>
+            <w:pPr>
+              <w:rPr>
+                <w:rFonts w:ascii="Roboto Mono" w:hAnsi="Roboto Mono"/>
+                <w:b/>
+                <w:bCs/>
+              </w:rPr>
+            </w:pPr>
+            <w:r>
+              <w:rPr>
+                <w:rFonts w:ascii="Roboto Mono" w:hAnsi="Roboto Mono"/>
+                <w:b/>
+                <w:bCs/>
+              </w:rPr>
+              <w:t xml:space="preserve">  Category</w:t>
+            </w:r>
+          </w:p>
+        </w:tc>
+      </w:tr>
+      <w:tr>
+        <w:trPr>
+          <w:trHeight w:val="348"/>
+        </w:trPr>
+        <w:tc>
+          <w:tcPr>
+            <w:tcW w:w="2610" w:type="dxa"/>
+          </w:tcPr>
+          <w:p>
+            <w:pPr>
+              <w:rPr>
+                <w:rFonts w:ascii="Roboto Mono" w:hAnsi="Roboto Mono"/>
+              </w:rPr>
+            </w:pPr>
+            <w:r>
+              <w:rPr>
+                <w:rFonts w:ascii="Roboto Mono" w:hAnsi="Roboto Mono"/>
+              </w:rPr>
+              <w:t>ID(INT, PK)</w:t>
+            </w:r>
+          </w:p>
+        </w:tc>
+      </w:tr>
+      <w:tr>
+        <w:trPr>
+          <w:trHeight w:val="348"/>
+        </w:trPr>
+        <w:tc>
+          <w:tcPr>
+            <w:tcW w:w="2610" w:type="dxa"/>
+          </w:tcPr>
+          <w:p>
+            <w:pPr>
+              <w:rPr>
+                <w:rFonts w:ascii="Roboto Mono" w:hAnsi="Roboto Mono"/>
+              </w:rPr>
+            </w:pPr>
+            <w:r>
+              <w:rPr>
+                <w:rFonts w:ascii="Roboto Mono" w:hAnsi="Roboto Mono"/>
+              </w:rPr>
+              <w:t>Name(String 40)</w:t>
+            </w:r>
+          </w:p>
+        </w:tc>
+      </w:tr>
+    </w:tbl>
     <w:p>
       <w:pPr>
         <w:tabs>
@@ -1282,6 +1330,7 @@
         <w:br w:type="textWrapping" w:clear="all"/>
       </w:r>
     </w:p>
+    <w:p/>
     <w:p/>
     <w:p/>
     <w:p/>
@@ -1438,21 +1487,7 @@
         <w:rPr>
           <w:rFonts w:ascii="Roboto Mono" w:hAnsi="Roboto Mono"/>
         </w:rPr>
-        <w:t xml:space="preserve">A field indicating type or category of menu, distinguishing between breakfast, lunch, dinner, or specific types like beverages, desserts, etc. It could be represented as an </w:t>
-      </w:r>
-      <w:proofErr w:type="spellStart"/>
-      <w:r>
-        <w:rPr>
-          <w:rFonts w:ascii="Roboto Mono" w:hAnsi="Roboto Mono"/>
-        </w:rPr>
-        <w:t>enum</w:t>
-      </w:r>
-      <w:proofErr w:type="spellEnd"/>
-      <w:r>
-        <w:rPr>
-          <w:rFonts w:ascii="Roboto Mono" w:hAnsi="Roboto Mono"/>
-        </w:rPr>
-        <w:t xml:space="preserve"> or string type.</w:t>
+        <w:t>A field indicating type or category of menu, distinguishing between breakfast, lunch, dinner, or specific types like beverages, desserts, etc. It could be represented as an enum or string type.</w:t>
       </w:r>
     </w:p>
     <w:p>
@@ -1556,20 +1591,12 @@
           <w:rFonts w:ascii="Roboto Mono" w:hAnsi="Roboto Mono"/>
         </w:rPr>
       </w:pPr>
-      <w:proofErr w:type="spellStart"/>
       <w:r>
         <w:rPr>
           <w:rFonts w:ascii="Roboto Mono" w:hAnsi="Roboto Mono"/>
         </w:rPr>
         <w:lastRenderedPageBreak/>
-        <w:t>PriceRange</w:t>
-      </w:r>
-      <w:proofErr w:type="spellEnd"/>
-      <w:r>
-        <w:rPr>
-          <w:rFonts w:ascii="Roboto Mono" w:hAnsi="Roboto Mono"/>
-        </w:rPr>
-        <w:t xml:space="preserve">(String) </w:t>
+        <w:t xml:space="preserve">PriceRange(String) </w:t>
       </w:r>
       <w:r>
         <w:rPr>
@@ -1785,21 +1812,7 @@
         <w:rPr>
           <w:rFonts w:ascii="Roboto Mono" w:hAnsi="Roboto Mono"/>
         </w:rPr>
-        <w:t xml:space="preserve"> A Boolean or </w:t>
-      </w:r>
-      <w:proofErr w:type="spellStart"/>
-      <w:r>
-        <w:rPr>
-          <w:rFonts w:ascii="Roboto Mono" w:hAnsi="Roboto Mono"/>
-        </w:rPr>
-        <w:t>enum</w:t>
-      </w:r>
-      <w:proofErr w:type="spellEnd"/>
-      <w:r>
-        <w:rPr>
-          <w:rFonts w:ascii="Roboto Mono" w:hAnsi="Roboto Mono"/>
-        </w:rPr>
-        <w:t xml:space="preserve"> field indicating whether the dish is currently available for ordering.</w:t>
+        <w:t xml:space="preserve"> A Boolean or enum field indicating whether the dish is currently available for ordering.</w:t>
       </w:r>
     </w:p>
     <w:p>

</xml_diff>